<commit_message>
Resume in English and in Spanish
* New resume in English
* Fixed the Spanish version
</commit_message>
<xml_diff>
--- a/resume_es.docx
+++ b/resume_es.docx
@@ -249,19 +249,7 @@
         <w:rPr>
           <w:sz w:val="32"/>
         </w:rPr>
-        <w:t>ww.jejes</w:t>
-      </w:r>
-      <w:r>
-        <w:rPr>
-          <w:sz w:val="32"/>
-        </w:rPr>
-        <w:t>a</w:t>
-      </w:r>
-      <w:r>
-        <w:rPr>
-          <w:sz w:val="32"/>
-        </w:rPr>
-        <w:t>uriovolador.com</w:t>
+        <w:t>ww.jejesauriovolador.com</w:t>
       </w:r>
     </w:p>
     <w:p>
@@ -406,22 +394,22 @@
     </w:p>
     <w:p>
       <w:r>
-        <w:t>Mi objetivo laboral es seguir adquiriendo habilidad</w:t>
-      </w:r>
-      <w:r>
-        <w:t xml:space="preserve">es </w:t>
-      </w:r>
-      <w:r>
-        <w:t>como desarrollador</w:t>
-      </w:r>
-      <w:r>
-        <w:t xml:space="preserve"> </w:t>
-      </w:r>
-      <w:r>
-        <w:t xml:space="preserve">que puedan potenciar </w:t>
-      </w:r>
-      <w:r>
-        <w:t>mi carrera, base fundamental de mi plan de vida.</w:t>
+        <w:t>Mi objetivo</w:t>
+      </w:r>
+      <w:r>
+        <w:t xml:space="preserve"> como desarrollador</w:t>
+      </w:r>
+      <w:r>
+        <w:t xml:space="preserve"> es seguir adquiriendo habilidad</w:t>
+      </w:r>
+      <w:r>
+        <w:t xml:space="preserve">es que puedan potenciar </w:t>
+      </w:r>
+      <w:r>
+        <w:t>mi carrera,</w:t>
+      </w:r>
+      <w:r>
+        <w:t xml:space="preserve"> para que pueda seguir creando código que alta calidad.</w:t>
       </w:r>
     </w:p>
     <w:p>
@@ -501,29 +489,30 @@
     </w:p>
     <w:p>
       <w:r>
-        <w:t>Ciencias de la computación</w:t>
-      </w:r>
-      <w:r>
-        <w:t xml:space="preserve"> en </w:t>
-      </w:r>
-      <w:r>
-        <w:t xml:space="preserve">Oklahoma </w:t>
-      </w:r>
-      <w:proofErr w:type="spellStart"/>
-      <w:r>
-        <w:t>State</w:t>
-      </w:r>
-      <w:proofErr w:type="spellEnd"/>
+        <w:t>Programa de estudio en el extranjero</w:t>
+      </w:r>
+      <w:r>
+        <w:t xml:space="preserve"> en</w:t>
+      </w:r>
+      <w:r>
+        <w:t xml:space="preserve"> Ciencias de la computación en la</w:t>
+      </w:r>
       <w:r>
         <w:t xml:space="preserve"> </w:t>
       </w:r>
-      <w:proofErr w:type="spellStart"/>
-      <w:r>
-        <w:t>University</w:t>
-      </w:r>
-      <w:proofErr w:type="spellEnd"/>
-      <w:r>
-        <w:t xml:space="preserve"> (2016)</w:t>
+      <w:r>
+        <w:t xml:space="preserve">Universidad Estatal de </w:t>
+      </w:r>
+      <w:proofErr w:type="gramStart"/>
+      <w:r>
+        <w:t>Oklahoma</w:t>
+      </w:r>
+      <w:r>
+        <w:t>(</w:t>
+      </w:r>
+      <w:proofErr w:type="gramEnd"/>
+      <w:r>
+        <w:t>2016)</w:t>
       </w:r>
     </w:p>
     <w:p>
@@ -607,6 +596,91 @@
       </w:r>
     </w:p>
     <w:p>
+      <w:r>
+        <w:rPr>
+          <w:noProof/>
+          <w:lang w:val="en-US"/>
+        </w:rPr>
+        <mc:AlternateContent>
+          <mc:Choice Requires="wps">
+            <w:drawing>
+              <wp:anchor distT="0" distB="0" distL="114300" distR="114300" simplePos="0" relativeHeight="251678720" behindDoc="0" locked="0" layoutInCell="1" allowOverlap="1" wp14:anchorId="4284320B" wp14:editId="1F35FC06">
+                <wp:simplePos x="0" y="0"/>
+                <wp:positionH relativeFrom="page">
+                  <wp:posOffset>-38100</wp:posOffset>
+                </wp:positionH>
+                <wp:positionV relativeFrom="paragraph">
+                  <wp:posOffset>629285</wp:posOffset>
+                </wp:positionV>
+                <wp:extent cx="8143875" cy="552450"/>
+                <wp:effectExtent l="0" t="0" r="28575" b="19050"/>
+                <wp:wrapNone/>
+                <wp:docPr id="5" name="Rectangle 5"/>
+                <wp:cNvGraphicFramePr/>
+                <a:graphic xmlns:a="http://schemas.openxmlformats.org/drawingml/2006/main">
+                  <a:graphicData uri="http://schemas.microsoft.com/office/word/2010/wordprocessingShape">
+                    <wps:wsp>
+                      <wps:cNvSpPr/>
+                      <wps:spPr>
+                        <a:xfrm>
+                          <a:off x="0" y="0"/>
+                          <a:ext cx="8143875" cy="552450"/>
+                        </a:xfrm>
+                        <a:prstGeom prst="rect">
+                          <a:avLst/>
+                        </a:prstGeom>
+                        <a:solidFill>
+                          <a:srgbClr val="45ADB1"/>
+                        </a:solidFill>
+                        <a:ln>
+                          <a:solidFill>
+                            <a:srgbClr val="45ADB1"/>
+                          </a:solidFill>
+                        </a:ln>
+                      </wps:spPr>
+                      <wps:style>
+                        <a:lnRef idx="2">
+                          <a:schemeClr val="accent1">
+                            <a:shade val="50000"/>
+                          </a:schemeClr>
+                        </a:lnRef>
+                        <a:fillRef idx="1">
+                          <a:schemeClr val="accent1"/>
+                        </a:fillRef>
+                        <a:effectRef idx="0">
+                          <a:schemeClr val="accent1"/>
+                        </a:effectRef>
+                        <a:fontRef idx="minor">
+                          <a:schemeClr val="lt1"/>
+                        </a:fontRef>
+                      </wps:style>
+                      <wps:bodyPr rot="0" spcFirstLastPara="0" vertOverflow="overflow" horzOverflow="overflow" vert="horz" wrap="square" lIns="91440" tIns="45720" rIns="91440" bIns="45720" numCol="1" spcCol="0" rtlCol="0" fromWordArt="0" anchor="ctr" anchorCtr="0" forceAA="0" compatLnSpc="1">
+                        <a:prstTxWarp prst="textNoShape">
+                          <a:avLst/>
+                        </a:prstTxWarp>
+                        <a:noAutofit/>
+                      </wps:bodyPr>
+                    </wps:wsp>
+                  </a:graphicData>
+                </a:graphic>
+                <wp14:sizeRelH relativeFrom="margin">
+                  <wp14:pctWidth>0</wp14:pctWidth>
+                </wp14:sizeRelH>
+                <wp14:sizeRelV relativeFrom="margin">
+                  <wp14:pctHeight>0</wp14:pctHeight>
+                </wp14:sizeRelV>
+              </wp:anchor>
+            </w:drawing>
+          </mc:Choice>
+          <mc:Fallback>
+            <w:pict>
+              <v:rect w14:anchorId="2C205B5B" id="Rectangle 5" o:spid="_x0000_s1026" style="position:absolute;margin-left:-3pt;margin-top:49.55pt;width:641.25pt;height:43.5pt;z-index:251678720;visibility:visible;mso-wrap-style:square;mso-width-percent:0;mso-height-percent:0;mso-wrap-distance-left:9pt;mso-wrap-distance-top:0;mso-wrap-distance-right:9pt;mso-wrap-distance-bottom:0;mso-position-horizontal:absolute;mso-position-horizontal-relative:page;mso-position-vertical:absolute;mso-position-vertical-relative:text;mso-width-percent:0;mso-height-percent:0;mso-width-relative:margin;mso-height-relative:margin;v-text-anchor:middle" o:gfxdata="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" fillcolor="#45adb1" strokecolor="#45adb1" strokeweight="1pt">
+                <w10:wrap anchorx="page"/>
+              </v:rect>
+            </w:pict>
+          </mc:Fallback>
+        </mc:AlternateContent>
+      </w:r>
       <w:r>
         <w:rPr>
           <w:noProof/>
@@ -616,7 +690,7 @@
         <mc:AlternateContent>
           <mc:Choice Requires="wps">
             <w:drawing>
-              <wp:anchor distT="45720" distB="45720" distL="114300" distR="114300" simplePos="0" relativeHeight="251683840" behindDoc="0" locked="0" layoutInCell="1" allowOverlap="1" wp14:anchorId="1957427E" wp14:editId="1B324E22">
+              <wp:anchor distT="45720" distB="45720" distL="114300" distR="114300" simplePos="0" relativeHeight="251683840" behindDoc="0" locked="0" layoutInCell="1" allowOverlap="1" wp14:anchorId="1957427E" wp14:editId="52AFEFD0">
                 <wp:simplePos x="0" y="0"/>
                 <wp:positionH relativeFrom="margin">
                   <wp:posOffset>-95250</wp:posOffset>
@@ -706,102 +780,14 @@
         </mc:AlternateContent>
       </w:r>
       <w:r>
-        <w:rPr>
-          <w:noProof/>
-          <w:lang w:val="en-US"/>
-        </w:rPr>
-        <mc:AlternateContent>
-          <mc:Choice Requires="wps">
-            <w:drawing>
-              <wp:anchor distT="0" distB="0" distL="114300" distR="114300" simplePos="0" relativeHeight="251678720" behindDoc="0" locked="0" layoutInCell="1" allowOverlap="1" wp14:anchorId="4284320B" wp14:editId="3FCC130C">
-                <wp:simplePos x="0" y="0"/>
-                <wp:positionH relativeFrom="page">
-                  <wp:posOffset>-38100</wp:posOffset>
-                </wp:positionH>
-                <wp:positionV relativeFrom="paragraph">
-                  <wp:posOffset>800735</wp:posOffset>
-                </wp:positionV>
-                <wp:extent cx="8143875" cy="381000"/>
-                <wp:effectExtent l="0" t="0" r="28575" b="19050"/>
-                <wp:wrapNone/>
-                <wp:docPr id="5" name="Rectangle 5"/>
-                <wp:cNvGraphicFramePr/>
-                <a:graphic xmlns:a="http://schemas.openxmlformats.org/drawingml/2006/main">
-                  <a:graphicData uri="http://schemas.microsoft.com/office/word/2010/wordprocessingShape">
-                    <wps:wsp>
-                      <wps:cNvSpPr/>
-                      <wps:spPr>
-                        <a:xfrm>
-                          <a:off x="0" y="0"/>
-                          <a:ext cx="8143875" cy="381000"/>
-                        </a:xfrm>
-                        <a:prstGeom prst="rect">
-                          <a:avLst/>
-                        </a:prstGeom>
-                        <a:solidFill>
-                          <a:srgbClr val="45ADB1"/>
-                        </a:solidFill>
-                        <a:ln>
-                          <a:solidFill>
-                            <a:srgbClr val="45ADB1"/>
-                          </a:solidFill>
-                        </a:ln>
-                      </wps:spPr>
-                      <wps:style>
-                        <a:lnRef idx="2">
-                          <a:schemeClr val="accent1">
-                            <a:shade val="50000"/>
-                          </a:schemeClr>
-                        </a:lnRef>
-                        <a:fillRef idx="1">
-                          <a:schemeClr val="accent1"/>
-                        </a:fillRef>
-                        <a:effectRef idx="0">
-                          <a:schemeClr val="accent1"/>
-                        </a:effectRef>
-                        <a:fontRef idx="minor">
-                          <a:schemeClr val="lt1"/>
-                        </a:fontRef>
-                      </wps:style>
-                      <wps:bodyPr rot="0" spcFirstLastPara="0" vertOverflow="overflow" horzOverflow="overflow" vert="horz" wrap="square" lIns="91440" tIns="45720" rIns="91440" bIns="45720" numCol="1" spcCol="0" rtlCol="0" fromWordArt="0" anchor="ctr" anchorCtr="0" forceAA="0" compatLnSpc="1">
-                        <a:prstTxWarp prst="textNoShape">
-                          <a:avLst/>
-                        </a:prstTxWarp>
-                        <a:noAutofit/>
-                      </wps:bodyPr>
-                    </wps:wsp>
-                  </a:graphicData>
-                </a:graphic>
-                <wp14:sizeRelH relativeFrom="margin">
-                  <wp14:pctWidth>0</wp14:pctWidth>
-                </wp14:sizeRelH>
-                <wp14:sizeRelV relativeFrom="margin">
-                  <wp14:pctHeight>0</wp14:pctHeight>
-                </wp14:sizeRelV>
-              </wp:anchor>
-            </w:drawing>
-          </mc:Choice>
-          <mc:Fallback>
-            <w:pict>
-              <v:rect w14:anchorId="5029ECA6" id="Rectangle 5" o:spid="_x0000_s1026" style="position:absolute;margin-left:-3pt;margin-top:63.05pt;width:641.25pt;height:30pt;z-index:251678720;visibility:visible;mso-wrap-style:square;mso-width-percent:0;mso-height-percent:0;mso-wrap-distance-left:9pt;mso-wrap-distance-top:0;mso-wrap-distance-right:9pt;mso-wrap-distance-bottom:0;mso-position-horizontal:absolute;mso-position-horizontal-relative:page;mso-position-vertical:absolute;mso-position-vertical-relative:text;mso-width-percent:0;mso-height-percent:0;mso-width-relative:margin;mso-height-relative:margin;v-text-anchor:middle" o:gfxdata="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" fillcolor="#45adb1" strokecolor="#45adb1" strokeweight="1pt">
-                <w10:wrap anchorx="page"/>
-              </v:rect>
-            </w:pict>
-          </mc:Fallback>
-        </mc:AlternateContent>
-      </w:r>
-      <w:r>
-        <w:t>Conocimiento de HTML</w:t>
+        <w:t xml:space="preserve">Conocimiento de HTML, CSS y </w:t>
+      </w:r>
+      <w:proofErr w:type="spellStart"/>
+      <w:r>
+        <w:t>Javascript</w:t>
       </w:r>
       <w:bookmarkStart w:id="0" w:name="_GoBack"/>
       <w:bookmarkEnd w:id="0"/>
-      <w:r>
-        <w:t xml:space="preserve">, CSS y </w:t>
-      </w:r>
-      <w:proofErr w:type="spellStart"/>
-      <w:r>
-        <w:t>Javascript</w:t>
-      </w:r>
       <w:proofErr w:type="spellEnd"/>
     </w:p>
     <w:p>
@@ -1071,15 +1057,19 @@
         <w:pStyle w:val="Title"/>
         <w:rPr>
           <w:sz w:val="52"/>
-        </w:rPr>
-      </w:pPr>
+          <w:lang w:val="en-US"/>
+        </w:rPr>
+      </w:pPr>
+      <w:proofErr w:type="spellStart"/>
       <w:r>
         <w:rPr>
           <w:color w:val="45ADB1"/>
           <w:sz w:val="52"/>
+          <w:lang w:val="en-US"/>
         </w:rPr>
         <w:t>Certificados</w:t>
       </w:r>
+      <w:proofErr w:type="spellEnd"/>
     </w:p>
     <w:p>
       <w:pPr>
@@ -1115,7 +1105,7 @@
         <w:rPr>
           <w:lang w:val="en-US"/>
         </w:rPr>
-        <w:t xml:space="preserve">    </w:t>
+        <w:t xml:space="preserve"> </w:t>
       </w:r>
       <w:r>
         <w:rPr>

</xml_diff>